<commit_message>
Update ANÁLISIS DEL FUNCIONAMIENTO DE LAS HOJAS DE EXCEL.docx
</commit_message>
<xml_diff>
--- a/HOJAS DE CALCULO/ANÁLISIS DEL FUNCIONAMIENTO DE LAS HOJAS DE EXCEL.docx
+++ b/HOJAS DE CALCULO/ANÁLISIS DEL FUNCIONAMIENTO DE LAS HOJAS DE EXCEL.docx
@@ -1,6 +1,6 @@
 
 <file path=word/document.xml><?xml version="1.0" encoding="utf-8"?>
-<w:document xmlns:wpc="http://schemas.microsoft.com/office/word/2010/wordprocessingCanvas" xmlns:cx="http://schemas.microsoft.com/office/drawing/2014/chartex" xmlns:cx1="http://schemas.microsoft.com/office/drawing/2015/9/8/chartex" xmlns:cx2="http://schemas.microsoft.com/office/drawing/2015/10/21/chartex" xmlns:cx3="http://schemas.microsoft.com/office/drawing/2016/5/9/chartex" xmlns:cx4="http://schemas.microsoft.com/office/drawing/2016/5/10/chartex" xmlns:cx5="http://schemas.microsoft.com/office/drawing/2016/5/11/chartex" xmlns:cx6="http://schemas.microsoft.com/office/drawing/2016/5/12/chartex" xmlns:cx7="http://schemas.microsoft.com/office/drawing/2016/5/13/chartex" xmlns:cx8="http://schemas.microsoft.com/office/drawing/2016/5/14/chartex" xmlns:mc="http://schemas.openxmlformats.org/markup-compatibility/2006" xmlns:aink="http://schemas.microsoft.com/office/drawing/2016/ink" xmlns:am3d="http://schemas.microsoft.com/office/drawing/2017/model3d" xmlns:o="urn:schemas-microsoft-com:office:office" xmlns:r="http://schemas.openxmlformats.org/officeDocument/2006/relationships" xmlns:m="http://schemas.openxmlformats.org/officeDocument/2006/math" xmlns:v="urn:schemas-microsoft-com:vml" xmlns:wp14="http://schemas.microsoft.com/office/word/2010/wordprocessingDrawing" xmlns:wp="http://schemas.openxmlformats.org/drawingml/2006/wordprocessingDrawing" xmlns:w10="urn:schemas-microsoft-com:office:word" xmlns:w="http://schemas.openxmlformats.org/wordprocessingml/2006/main" xmlns:w14="http://schemas.microsoft.com/office/word/2010/wordml" xmlns:w15="http://schemas.microsoft.com/office/word/2012/wordml" xmlns:w16cid="http://schemas.microsoft.com/office/word/2016/wordml/cid" xmlns:w16se="http://schemas.microsoft.com/office/word/2015/wordml/symex" xmlns:wpg="http://schemas.microsoft.com/office/word/2010/wordprocessingGroup" xmlns:wpi="http://schemas.microsoft.com/office/word/2010/wordprocessingInk" xmlns:wne="http://schemas.microsoft.com/office/word/2006/wordml" xmlns:wps="http://schemas.microsoft.com/office/word/2010/wordprocessingShape" mc:Ignorable="w14 w15 w16se w16cid wp14">
+<w:document xmlns:wpc="http://schemas.microsoft.com/office/word/2010/wordprocessingCanvas" xmlns:cx="http://schemas.microsoft.com/office/drawing/2014/chartex" xmlns:cx1="http://schemas.microsoft.com/office/drawing/2015/9/8/chartex" xmlns:cx2="http://schemas.microsoft.com/office/drawing/2015/10/21/chartex" xmlns:cx3="http://schemas.microsoft.com/office/drawing/2016/5/9/chartex" xmlns:cx4="http://schemas.microsoft.com/office/drawing/2016/5/10/chartex" xmlns:cx5="http://schemas.microsoft.com/office/drawing/2016/5/11/chartex" xmlns:cx6="http://schemas.microsoft.com/office/drawing/2016/5/12/chartex" xmlns:cx7="http://schemas.microsoft.com/office/drawing/2016/5/13/chartex" xmlns:cx8="http://schemas.microsoft.com/office/drawing/2016/5/14/chartex" xmlns:mc="http://schemas.openxmlformats.org/markup-compatibility/2006" xmlns:aink="http://schemas.microsoft.com/office/drawing/2016/ink" xmlns:am3d="http://schemas.microsoft.com/office/drawing/2017/model3d" xmlns:o="urn:schemas-microsoft-com:office:office" xmlns:r="http://schemas.openxmlformats.org/officeDocument/2006/relationships" xmlns:m="http://schemas.openxmlformats.org/officeDocument/2006/math" xmlns:v="urn:schemas-microsoft-com:vml" xmlns:wp14="http://schemas.microsoft.com/office/word/2010/wordprocessingDrawing" xmlns:wp="http://schemas.openxmlformats.org/drawingml/2006/wordprocessingDrawing" xmlns:w10="urn:schemas-microsoft-com:office:word" xmlns:w="http://schemas.openxmlformats.org/wordprocessingml/2006/main" xmlns:w14="http://schemas.microsoft.com/office/word/2010/wordml" xmlns:w15="http://schemas.microsoft.com/office/word/2012/wordml" xmlns:w16cex="http://schemas.microsoft.com/office/word/2018/wordml/cex" xmlns:w16cid="http://schemas.microsoft.com/office/word/2016/wordml/cid" xmlns:w16="http://schemas.microsoft.com/office/word/2018/wordml" xmlns:w16se="http://schemas.microsoft.com/office/word/2015/wordml/symex" xmlns:wpg="http://schemas.microsoft.com/office/word/2010/wordprocessingGroup" xmlns:wpi="http://schemas.microsoft.com/office/word/2010/wordprocessingInk" xmlns:wne="http://schemas.microsoft.com/office/word/2006/wordml" xmlns:wps="http://schemas.microsoft.com/office/word/2010/wordprocessingShape" mc:Ignorable="w14 w15 w16se w16cid w16 w16cex wp14">
   <w:body>
     <w:p>
       <w:pPr>
@@ -24,6 +24,7 @@
     <w:p>
       <w:pPr>
         <w:pStyle w:val="NormalWeb"/>
+        <w:jc w:val="both"/>
         <w:rPr>
           <w:rFonts w:ascii="Arial" w:hAnsi="Arial" w:cs="Arial"/>
           <w:color w:val="000000"/>
@@ -38,21 +39,13 @@
           <w:sz w:val="27"/>
           <w:szCs w:val="27"/>
         </w:rPr>
-        <w:t>PRESENTACIÓN: Dada la importancia que el método de diseño por resistencia tiene para el diseño de estructuras de concreto reforzado, en este artículo se analizan sus principios a la vez que se comparan las diversas formas en que el concepto es tratado en el reglamento del AC</w:t>
-      </w:r>
-      <w:r>
-        <w:rPr>
-          <w:rFonts w:ascii="Arial" w:hAnsi="Arial" w:cs="Arial"/>
-          <w:color w:val="000000"/>
-          <w:sz w:val="27"/>
-          <w:szCs w:val="27"/>
-        </w:rPr>
-        <w:t>I.</w:t>
+        <w:t>PRESENTACIÓN: Dada la importancia que el método de diseño por resistencia tiene para el diseño de estructuras de concreto reforzado, en este artículo se analizan sus principios a la vez que se comparan las diversas formas en que el concepto es tratado en el reglamento del ACI.</w:t>
       </w:r>
     </w:p>
     <w:p>
       <w:pPr>
         <w:pStyle w:val="NormalWeb"/>
+        <w:jc w:val="both"/>
         <w:rPr>
           <w:rFonts w:ascii="Arial" w:hAnsi="Arial" w:cs="Arial"/>
           <w:color w:val="000000"/>
@@ -67,25 +60,7 @@
           <w:sz w:val="27"/>
           <w:szCs w:val="27"/>
         </w:rPr>
-        <w:t xml:space="preserve">En los </w:t>
-      </w:r>
-      <w:r>
-        <w:rPr>
-          <w:rFonts w:ascii="Arial" w:hAnsi="Arial" w:cs="Arial"/>
-          <w:color w:val="000000"/>
-          <w:sz w:val="27"/>
-          <w:szCs w:val="27"/>
-        </w:rPr>
-        <w:t>62</w:t>
-      </w:r>
-      <w:r>
-        <w:rPr>
-          <w:rFonts w:ascii="Arial" w:hAnsi="Arial" w:cs="Arial"/>
-          <w:color w:val="000000"/>
-          <w:sz w:val="27"/>
-          <w:szCs w:val="27"/>
-        </w:rPr>
-        <w:t xml:space="preserve"> años que han transcurrido desde que en el Reglamento 318-56 del American Concrete </w:t>
+        <w:t xml:space="preserve">En los 62 años que han transcurrido desde que en el Reglamento 318-56 del American Concrete </w:t>
       </w:r>
       <w:proofErr w:type="spellStart"/>
       <w:r>
@@ -105,16 +80,7 @@
           <w:sz w:val="27"/>
           <w:szCs w:val="27"/>
         </w:rPr>
-        <w:t xml:space="preserve"> (ACI) se introdujo el llamado método de diseño por resistencia última, éste se ha convertido en el método principal para el diseño de estructuras de concreto reforzado en Estados Unidos. El concepto de diseño último o de estado límite también ha sido incorporado en reglamentos de construcción de diversos países. Sin embargo, no hay un consenso general entre los códigos acerca de los factores empleados para relacionar las cargas de servicio con las cargas últimas. En </w:t>
-      </w:r>
-      <w:r>
-        <w:rPr>
-          <w:rFonts w:ascii="Arial" w:hAnsi="Arial" w:cs="Arial"/>
-          <w:color w:val="000000"/>
-          <w:sz w:val="27"/>
-          <w:szCs w:val="27"/>
-        </w:rPr>
-        <w:t xml:space="preserve">estos </w:t>
+        <w:t xml:space="preserve"> (ACI) se introdujo el llamado método de diseño por resistencia última, éste se ha convertido en el método principal para el diseño de estructuras de concreto reforzado en Estados Unidos. El concepto de diseño último o de estado límite también ha sido incorporado en reglamentos de construcción de diversos países. Sin embargo, no hay un consenso general entre los códigos acerca de los factores empleados para relacionar las cargas de servicio con las cargas últimas. En estos </w:t>
       </w:r>
       <w:proofErr w:type="gramStart"/>
       <w:r>
@@ -124,16 +90,7 @@
           <w:sz w:val="27"/>
           <w:szCs w:val="27"/>
         </w:rPr>
-        <w:t xml:space="preserve">programas </w:t>
-      </w:r>
-      <w:r>
-        <w:rPr>
-          <w:rFonts w:ascii="Arial" w:hAnsi="Arial" w:cs="Arial"/>
-          <w:color w:val="000000"/>
-          <w:sz w:val="27"/>
-          <w:szCs w:val="27"/>
-        </w:rPr>
-        <w:t xml:space="preserve"> se</w:t>
+        <w:t>programas  se</w:t>
       </w:r>
       <w:proofErr w:type="gramEnd"/>
       <w:r>
@@ -143,57 +100,13 @@
           <w:sz w:val="27"/>
           <w:szCs w:val="27"/>
         </w:rPr>
-        <w:t xml:space="preserve"> analizan los principios del método de diseño por resistencia y se compara</w:t>
-      </w:r>
-      <w:r>
-        <w:rPr>
-          <w:rFonts w:ascii="Arial" w:hAnsi="Arial" w:cs="Arial"/>
-          <w:color w:val="000000"/>
-          <w:sz w:val="27"/>
-          <w:szCs w:val="27"/>
-        </w:rPr>
-        <w:t>ron</w:t>
-      </w:r>
-      <w:r>
-        <w:rPr>
-          <w:rFonts w:ascii="Arial" w:hAnsi="Arial" w:cs="Arial"/>
-          <w:color w:val="000000"/>
-          <w:sz w:val="27"/>
-          <w:szCs w:val="27"/>
-        </w:rPr>
-        <w:t xml:space="preserve"> el tratamiento del concepto de diseño por resistencia en los reglamentos de </w:t>
-      </w:r>
-      <w:r>
-        <w:rPr>
-          <w:rFonts w:ascii="Arial" w:hAnsi="Arial" w:cs="Arial"/>
-          <w:color w:val="000000"/>
-          <w:sz w:val="27"/>
-          <w:szCs w:val="27"/>
-        </w:rPr>
-        <w:t>México</w:t>
-      </w:r>
-      <w:r>
-        <w:rPr>
-          <w:rFonts w:ascii="Arial" w:hAnsi="Arial" w:cs="Arial"/>
-          <w:color w:val="000000"/>
-          <w:sz w:val="27"/>
-          <w:szCs w:val="27"/>
-        </w:rPr>
-        <w:t>. Los reglamentos que se han comparado son el del ACI</w:t>
-      </w:r>
-      <w:r>
-        <w:rPr>
-          <w:rFonts w:ascii="Arial" w:hAnsi="Arial" w:cs="Arial"/>
-          <w:color w:val="000000"/>
-          <w:sz w:val="27"/>
-          <w:szCs w:val="27"/>
-        </w:rPr>
-        <w:t xml:space="preserve"> y las Normas Técnicas Complementarias “NTC”.</w:t>
+        <w:t xml:space="preserve"> analizan los principios del método de diseño por resistencia y se compararon el tratamiento del concepto de diseño por resistencia en los reglamentos de México. Los reglamentos que se han comparado son el del ACI y las Normas Técnicas Complementarias “NTC”.</w:t>
       </w:r>
     </w:p>
     <w:p>
       <w:pPr>
         <w:pStyle w:val="NormalWeb"/>
+        <w:jc w:val="both"/>
         <w:rPr>
           <w:rFonts w:ascii="Arial" w:hAnsi="Arial" w:cs="Arial"/>
           <w:color w:val="000000"/>
@@ -214,6 +127,7 @@
     <w:p>
       <w:pPr>
         <w:pStyle w:val="NormalWeb"/>
+        <w:jc w:val="both"/>
         <w:rPr>
           <w:rFonts w:ascii="Arial" w:hAnsi="Arial" w:cs="Arial"/>
           <w:color w:val="000000"/>
@@ -228,21 +142,13 @@
           <w:sz w:val="27"/>
           <w:szCs w:val="27"/>
         </w:rPr>
-        <w:t xml:space="preserve">Se </w:t>
-      </w:r>
-      <w:r>
-        <w:rPr>
-          <w:rFonts w:ascii="Arial" w:hAnsi="Arial" w:cs="Arial"/>
-          <w:color w:val="000000"/>
-          <w:sz w:val="27"/>
-          <w:szCs w:val="27"/>
-        </w:rPr>
-        <w:t>debe considerar el caso de una estructura más débil que la esperada, sometida a cargas más altas que las estimadas.</w:t>
+        <w:t>Se debe considerar el caso de una estructura más débil que la esperada, sometida a cargas más altas que las estimadas.</w:t>
       </w:r>
     </w:p>
     <w:p>
       <w:pPr>
         <w:pStyle w:val="NormalWeb"/>
+        <w:jc w:val="both"/>
         <w:rPr>
           <w:rFonts w:ascii="Arial" w:hAnsi="Arial" w:cs="Arial"/>
           <w:color w:val="000000"/>
@@ -257,39 +163,13 @@
           <w:sz w:val="27"/>
           <w:szCs w:val="27"/>
         </w:rPr>
-        <w:t>Para el componente del factor de seguridad basado en carga, la carga real de trabajo se incrementa por medio de factores recomendados en los reglamentos a fin de simular la carga "última". No todas las cargas se incrementan por un solo factor. En vez de ello, diferentes factores se aplican a distintos tipos de cargas, siendo las principales la carga muerta (DL) y la carga viva (LL). En el reglamento ACI 318-</w:t>
-      </w:r>
-      <w:r>
-        <w:rPr>
-          <w:rFonts w:ascii="Arial" w:hAnsi="Arial" w:cs="Arial"/>
-          <w:color w:val="000000"/>
-          <w:sz w:val="27"/>
-          <w:szCs w:val="27"/>
-        </w:rPr>
-        <w:t>14</w:t>
-      </w:r>
-      <w:r>
-        <w:rPr>
-          <w:rFonts w:ascii="Arial" w:hAnsi="Arial" w:cs="Arial"/>
-          <w:color w:val="000000"/>
-          <w:sz w:val="27"/>
-          <w:szCs w:val="27"/>
-        </w:rPr>
-        <w:t xml:space="preserve"> la carga última se define como 1.4 veces la carga muerta más 1.7 veces la carga viva.</w:t>
-      </w:r>
-      <w:r>
-        <w:rPr>
-          <w:rFonts w:ascii="Arial" w:hAnsi="Arial" w:cs="Arial"/>
-          <w:color w:val="000000"/>
-          <w:sz w:val="27"/>
-          <w:szCs w:val="27"/>
-        </w:rPr>
-        <w:t xml:space="preserve"> En la NTC la carga última se define como 1.2 veces la carga muerta más 1.6 veces la carga viva.</w:t>
+        <w:t>Para el componente del factor de seguridad basado en carga, la carga real de trabajo se incrementa por medio de factores recomendados en los reglamentos a fin de simular la carga "última". No todas las cargas se incrementan por un solo factor. En vez de ello, diferentes factores se aplican a distintos tipos de cargas, siendo las principales la carga muerta (DL) y la carga viva (LL). En el reglamento ACI 318-14 la carga última se define como 1.4 veces la carga muerta más 1.7 veces la carga viva. En la NTC la carga última se define como 1.2 veces la carga muerta más 1.6 veces la carga viva.</w:t>
       </w:r>
     </w:p>
     <w:p>
       <w:pPr>
         <w:pStyle w:val="NormalWeb"/>
+        <w:jc w:val="both"/>
         <w:rPr>
           <w:rFonts w:ascii="Arial" w:hAnsi="Arial" w:cs="Arial"/>
           <w:color w:val="000000"/>
@@ -304,25 +184,7 @@
           <w:sz w:val="27"/>
           <w:szCs w:val="27"/>
         </w:rPr>
-        <w:t>Debe observarse que cuando en el reglamento ACI 318-</w:t>
-      </w:r>
-      <w:r>
-        <w:rPr>
-          <w:rFonts w:ascii="Arial" w:hAnsi="Arial" w:cs="Arial"/>
-          <w:color w:val="000000"/>
-          <w:sz w:val="27"/>
-          <w:szCs w:val="27"/>
-        </w:rPr>
-        <w:t>56</w:t>
-      </w:r>
-      <w:r>
-        <w:rPr>
-          <w:rFonts w:ascii="Arial" w:hAnsi="Arial" w:cs="Arial"/>
-          <w:color w:val="000000"/>
-          <w:sz w:val="27"/>
-          <w:szCs w:val="27"/>
-        </w:rPr>
-        <w:t xml:space="preserve"> se introdujo el concepto de diseño por resistencia última, los factores por carga muerta y por carga viva eran de 1.5 y 1.8, respectivamente. Los factores de 1.4 y 1.7 se </w:t>
+        <w:t xml:space="preserve">Debe observarse que cuando en el reglamento ACI 318-56 se introdujo el concepto de diseño por resistencia última, los factores por carga muerta y por carga viva eran de 1.5 y 1.8, respectivamente. Los factores de 1.4 y 1.7 se </w:t>
       </w:r>
       <w:r>
         <w:rPr>
@@ -338,6 +200,7 @@
     <w:p>
       <w:pPr>
         <w:pStyle w:val="NormalWeb"/>
+        <w:jc w:val="both"/>
         <w:rPr>
           <w:rFonts w:ascii="Arial" w:hAnsi="Arial" w:cs="Arial"/>
           <w:color w:val="000000"/>
@@ -414,6 +277,7 @@
     <w:p>
       <w:pPr>
         <w:pStyle w:val="NormalWeb"/>
+        <w:jc w:val="both"/>
         <w:rPr>
           <w:rFonts w:ascii="Arial" w:hAnsi="Arial" w:cs="Arial"/>
           <w:color w:val="000000"/>
@@ -434,6 +298,7 @@
     <w:p>
       <w:pPr>
         <w:pStyle w:val="NormalWeb"/>
+        <w:jc w:val="both"/>
         <w:rPr>
           <w:rFonts w:ascii="Arial" w:hAnsi="Arial" w:cs="Arial"/>
           <w:color w:val="000000"/>
@@ -524,12 +389,11 @@
         </w:rPr>
         <w:t xml:space="preserve"> frontera inferior para el tipo de concreto liviano especificado.</w:t>
       </w:r>
-      <w:bookmarkStart w:id="0" w:name="_GoBack"/>
-      <w:bookmarkEnd w:id="0"/>
     </w:p>
     <w:p>
       <w:pPr>
         <w:pStyle w:val="NormalWeb"/>
+        <w:jc w:val="both"/>
         <w:rPr>
           <w:rFonts w:ascii="Arial" w:hAnsi="Arial" w:cs="Arial"/>
           <w:color w:val="000000"/>
@@ -550,6 +414,7 @@
     <w:p>
       <w:pPr>
         <w:pStyle w:val="NormalWeb"/>
+        <w:jc w:val="both"/>
         <w:rPr>
           <w:rFonts w:ascii="Arial" w:hAnsi="Arial" w:cs="Arial"/>
           <w:color w:val="000000"/>
@@ -564,7 +429,7 @@
           <w:sz w:val="27"/>
           <w:szCs w:val="27"/>
         </w:rPr>
-        <w:t xml:space="preserve">El concepto de resistencia última de diseño se acepta y se aplica en reglamentos de todo el mundo, pero en los reglamentos de varios países no </w:t>
+        <w:t xml:space="preserve">El concepto de resistencia última de diseño se acepta y se aplica en reglamentos de todo el mundo, pero en los reglamentos de varios países no se </w:t>
       </w:r>
       <w:r>
         <w:rPr>
@@ -574,7 +439,7 @@
           <w:szCs w:val="27"/>
         </w:rPr>
         <w:lastRenderedPageBreak/>
-        <w:t>se ponen de acuerdo si utilizar ya sea los factores de sobrecarga para relacionar las cargas de servicio con las cargas últimas nominales, o si aplicar los factores de reducción de la resistencia para tomar en cuenta las diferencias en los materiales y en la fabricación. Sin embargo, en la comparación final, los resultados son esencialmente idénticos.</w:t>
+        <w:t>ponen de acuerdo si utilizar ya sea los factores de sobrecarga para relacionar las cargas de servicio con las cargas últimas nominales, o si aplicar los factores de reducción de la resistencia para tomar en cuenta las diferencias en los materiales y en la fabricación. Sin embargo, en la comparación final, los resultados son esencialmente idénticos.</w:t>
       </w:r>
     </w:p>
     <w:p/>
@@ -589,7 +454,7 @@
 </file>
 
 <file path=word/styles.xml><?xml version="1.0" encoding="utf-8"?>
-<w:styles xmlns:mc="http://schemas.openxmlformats.org/markup-compatibility/2006" xmlns:r="http://schemas.openxmlformats.org/officeDocument/2006/relationships" xmlns:w="http://schemas.openxmlformats.org/wordprocessingml/2006/main" xmlns:w14="http://schemas.microsoft.com/office/word/2010/wordml" xmlns:w15="http://schemas.microsoft.com/office/word/2012/wordml" xmlns:w16cid="http://schemas.microsoft.com/office/word/2016/wordml/cid" xmlns:w16se="http://schemas.microsoft.com/office/word/2015/wordml/symex" mc:Ignorable="w14 w15 w16se w16cid">
+<w:styles xmlns:mc="http://schemas.openxmlformats.org/markup-compatibility/2006" xmlns:r="http://schemas.openxmlformats.org/officeDocument/2006/relationships" xmlns:w="http://schemas.openxmlformats.org/wordprocessingml/2006/main" xmlns:w14="http://schemas.microsoft.com/office/word/2010/wordml" xmlns:w15="http://schemas.microsoft.com/office/word/2012/wordml" xmlns:w16cex="http://schemas.microsoft.com/office/word/2018/wordml/cex" xmlns:w16cid="http://schemas.microsoft.com/office/word/2016/wordml/cid" xmlns:w16="http://schemas.microsoft.com/office/word/2018/wordml" xmlns:w16se="http://schemas.microsoft.com/office/word/2015/wordml/symex" mc:Ignorable="w14 w15 w16se w16cid w16 w16cex">
   <w:docDefaults>
     <w:rPrDefault>
       <w:rPr>
@@ -605,7 +470,7 @@
       </w:pPr>
     </w:pPrDefault>
   </w:docDefaults>
-  <w:latentStyles w:defLockedState="0" w:defUIPriority="99" w:defSemiHidden="0" w:defUnhideWhenUsed="0" w:defQFormat="0" w:count="375">
+  <w:latentStyles w:defLockedState="0" w:defUIPriority="99" w:defSemiHidden="0" w:defUnhideWhenUsed="0" w:defQFormat="0" w:count="376">
     <w:lsdException w:name="Normal" w:uiPriority="0" w:qFormat="1"/>
     <w:lsdException w:name="heading 1" w:uiPriority="9" w:qFormat="1"/>
     <w:lsdException w:name="heading 2" w:semiHidden="1" w:uiPriority="9" w:unhideWhenUsed="1" w:qFormat="1"/>
@@ -711,7 +576,6 @@
     <w:lsdException w:name="HTML Sample" w:semiHidden="1" w:unhideWhenUsed="1"/>
     <w:lsdException w:name="HTML Typewriter" w:semiHidden="1" w:unhideWhenUsed="1"/>
     <w:lsdException w:name="HTML Variable" w:semiHidden="1" w:unhideWhenUsed="1"/>
-    <w:lsdException w:name="Normal Table" w:semiHidden="1" w:unhideWhenUsed="1"/>
     <w:lsdException w:name="annotation subject" w:semiHidden="1" w:unhideWhenUsed="1"/>
     <w:lsdException w:name="No List" w:semiHidden="1" w:unhideWhenUsed="1"/>
     <w:lsdException w:name="Outline List 1" w:semiHidden="1" w:unhideWhenUsed="1"/>
@@ -758,10 +622,8 @@
     <w:lsdException w:name="Table Subtle 2" w:semiHidden="1" w:unhideWhenUsed="1"/>
     <w:lsdException w:name="Table Web 1" w:semiHidden="1" w:unhideWhenUsed="1"/>
     <w:lsdException w:name="Table Web 2" w:semiHidden="1" w:unhideWhenUsed="1"/>
-    <w:lsdException w:name="Table Web 3" w:semiHidden="1" w:unhideWhenUsed="1"/>
     <w:lsdException w:name="Balloon Text" w:semiHidden="1" w:unhideWhenUsed="1"/>
     <w:lsdException w:name="Table Grid" w:uiPriority="39"/>
-    <w:lsdException w:name="Table Theme" w:semiHidden="1" w:unhideWhenUsed="1"/>
     <w:lsdException w:name="Placeholder Text" w:semiHidden="1"/>
     <w:lsdException w:name="No Spacing" w:uiPriority="1" w:qFormat="1"/>
     <w:lsdException w:name="Light Shading" w:uiPriority="60"/>
@@ -981,6 +843,7 @@
     <w:lsdException w:name="Smart Hyperlink" w:semiHidden="1" w:unhideWhenUsed="1"/>
     <w:lsdException w:name="Hashtag" w:semiHidden="1" w:unhideWhenUsed="1"/>
     <w:lsdException w:name="Unresolved Mention" w:semiHidden="1" w:unhideWhenUsed="1"/>
+    <w:lsdException w:name="Smart Link" w:semiHidden="1" w:unhideWhenUsed="1"/>
   </w:latentStyles>
   <w:style w:type="paragraph" w:default="1" w:styleId="Normal">
     <w:name w:val="Normal"/>

</xml_diff>